<commit_message>
Update Charte Graphique & Arborescence
</commit_message>
<xml_diff>
--- a/ARBORESCENCE/PROJET FIL ROUGE - ARBORESCENCE.docx
+++ b/ARBORESCENCE/PROJET FIL ROUGE - ARBORESCENCE.docx
@@ -3,14 +3,29 @@
 <w:document xmlns:wpc="http://schemas.microsoft.com/office/word/2010/wordprocessingCanvas" xmlns:cx="http://schemas.microsoft.com/office/drawing/2014/chartex" xmlns:mc="http://schemas.openxmlformats.org/markup-compatibility/2006" xmlns:o="urn:schemas-microsoft-com:office:office" xmlns:r="http://schemas.openxmlformats.org/officeDocument/2006/relationships" xmlns:m="http://schemas.openxmlformats.org/officeDocument/2006/math" xmlns:v="urn:schemas-microsoft-com:vml" xmlns:wp14="http://schemas.microsoft.com/office/word/2010/wordprocessingDrawing" xmlns:wp="http://schemas.openxmlformats.org/drawingml/2006/wordprocessingDrawing" xmlns:w10="urn:schemas-microsoft-com:office:word" xmlns:w="http://schemas.openxmlformats.org/wordprocessingml/2006/main" xmlns:w14="http://schemas.microsoft.com/office/word/2010/wordml" xmlns:w15="http://schemas.microsoft.com/office/word/2012/wordml" xmlns:w16se="http://schemas.microsoft.com/office/word/2015/wordml/symex" xmlns:wpg="http://schemas.microsoft.com/office/word/2010/wordprocessingGroup" xmlns:wpi="http://schemas.microsoft.com/office/word/2010/wordprocessingInk" xmlns:wne="http://schemas.microsoft.com/office/word/2006/wordml" xmlns:wps="http://schemas.microsoft.com/office/word/2010/wordprocessingShape" mc:Ignorable="w14 w15 w16se wp14">
   <w:body>
     <w:p>
+      <w:pPr>
+        <w:spacing w:after="0" w:line="240" w:lineRule="auto"/>
+        <w:rPr>
+          <w:rFonts w:ascii="Roboto" w:hAnsi="Roboto"/>
+        </w:rPr>
+      </w:pPr>
+    </w:p>
+    <w:p>
+      <w:pPr>
+        <w:spacing w:after="0" w:line="240" w:lineRule="auto"/>
+        <w:rPr>
+          <w:rFonts w:ascii="Roboto" w:hAnsi="Roboto"/>
+        </w:rPr>
+      </w:pPr>
       <w:bookmarkStart w:id="0" w:name="_GoBack"/>
       <w:bookmarkEnd w:id="0"/>
     </w:p>
     <w:sectPr>
-      <w:headerReference w:type="default" r:id="rId8"/>
-      <w:footerReference w:type="default" r:id="rId9"/>
+      <w:headerReference w:type="even" r:id="rId8"/>
+      <w:headerReference w:type="default" r:id="rId9"/>
+      <w:headerReference w:type="first" r:id="rId10"/>
       <w:type w:val="continuous"/>
-      <w:pgSz w:w="11906" w:h="16838"/>
+      <w:pgSz w:w="16838" w:h="11906" w:orient="landscape"/>
       <w:pgMar w:top="1417" w:right="1417" w:bottom="1417" w:left="1417" w:header="708" w:footer="708" w:gutter="0"/>
       <w:cols w:space="708"/>
       <w:docGrid w:linePitch="360"/>
@@ -42,128 +57,6 @@
     </w:p>
   </w:endnote>
 </w:endnotes>
-</file>
-
-<file path=word/footer1.xml><?xml version="1.0" encoding="utf-8"?>
-<w:ftr xmlns:wpc="http://schemas.microsoft.com/office/word/2010/wordprocessingCanvas" xmlns:cx="http://schemas.microsoft.com/office/drawing/2014/chartex" xmlns:mc="http://schemas.openxmlformats.org/markup-compatibility/2006" xmlns:o="urn:schemas-microsoft-com:office:office" xmlns:r="http://schemas.openxmlformats.org/officeDocument/2006/relationships" xmlns:m="http://schemas.openxmlformats.org/officeDocument/2006/math" xmlns:v="urn:schemas-microsoft-com:vml" xmlns:wp14="http://schemas.microsoft.com/office/word/2010/wordprocessingDrawing" xmlns:wp="http://schemas.openxmlformats.org/drawingml/2006/wordprocessingDrawing" xmlns:w10="urn:schemas-microsoft-com:office:word" xmlns:w="http://schemas.openxmlformats.org/wordprocessingml/2006/main" xmlns:w14="http://schemas.microsoft.com/office/word/2010/wordml" xmlns:w15="http://schemas.microsoft.com/office/word/2012/wordml" xmlns:w16se="http://schemas.microsoft.com/office/word/2015/wordml/symex" xmlns:wpg="http://schemas.microsoft.com/office/word/2010/wordprocessingGroup" xmlns:wpi="http://schemas.microsoft.com/office/word/2010/wordprocessingInk" xmlns:wne="http://schemas.microsoft.com/office/word/2006/wordml" xmlns:wps="http://schemas.microsoft.com/office/word/2010/wordprocessingShape" mc:Ignorable="w14 w15 w16se wp14">
-  <w:p>
-    <w:pPr>
-      <w:pStyle w:val="Pieddepage"/>
-      <w:jc w:val="center"/>
-      <w:rPr>
-        <w:rFonts w:ascii="Berlin Sans FB" w:hAnsi="Berlin Sans FB"/>
-        <w:sz w:val="20"/>
-        <w:szCs w:val="20"/>
-      </w:rPr>
-    </w:pPr>
-    <w:r>
-      <w:rPr>
-        <w:rFonts w:ascii="Berlin Sans FB" w:hAnsi="Berlin Sans FB"/>
-        <w:sz w:val="20"/>
-        <w:szCs w:val="20"/>
-      </w:rPr>
-      <w:t>Page</w:t>
-    </w:r>
-    <w:r>
-      <w:rPr>
-        <w:rFonts w:ascii="Berlin Sans FB" w:hAnsi="Berlin Sans FB"/>
-        <w:sz w:val="20"/>
-        <w:szCs w:val="20"/>
-      </w:rPr>
-      <w:t xml:space="preserve"> </w:t>
-    </w:r>
-    <w:r>
-      <w:rPr>
-        <w:rFonts w:ascii="Berlin Sans FB" w:hAnsi="Berlin Sans FB"/>
-        <w:sz w:val="20"/>
-        <w:szCs w:val="20"/>
-      </w:rPr>
-      <w:fldChar w:fldCharType="begin"/>
-    </w:r>
-    <w:r>
-      <w:rPr>
-        <w:rFonts w:ascii="Berlin Sans FB" w:hAnsi="Berlin Sans FB"/>
-        <w:sz w:val="20"/>
-        <w:szCs w:val="20"/>
-      </w:rPr>
-      <w:instrText xml:space="preserve"> PAGE </w:instrText>
-    </w:r>
-    <w:r>
-      <w:rPr>
-        <w:rFonts w:ascii="Berlin Sans FB" w:hAnsi="Berlin Sans FB"/>
-        <w:sz w:val="20"/>
-        <w:szCs w:val="20"/>
-      </w:rPr>
-      <w:fldChar w:fldCharType="separate"/>
-    </w:r>
-    <w:r>
-      <w:rPr>
-        <w:rFonts w:ascii="Berlin Sans FB" w:hAnsi="Berlin Sans FB"/>
-        <w:noProof/>
-        <w:sz w:val="20"/>
-        <w:szCs w:val="20"/>
-      </w:rPr>
-      <w:t>1</w:t>
-    </w:r>
-    <w:r>
-      <w:rPr>
-        <w:rFonts w:ascii="Berlin Sans FB" w:hAnsi="Berlin Sans FB"/>
-        <w:sz w:val="20"/>
-        <w:szCs w:val="20"/>
-      </w:rPr>
-      <w:fldChar w:fldCharType="end"/>
-    </w:r>
-    <w:r>
-      <w:rPr>
-        <w:rFonts w:ascii="Berlin Sans FB" w:hAnsi="Berlin Sans FB"/>
-        <w:sz w:val="20"/>
-        <w:szCs w:val="20"/>
-      </w:rPr>
-      <w:t>/</w:t>
-    </w:r>
-    <w:r>
-      <w:rPr>
-        <w:rFonts w:ascii="Berlin Sans FB" w:hAnsi="Berlin Sans FB"/>
-        <w:sz w:val="20"/>
-        <w:szCs w:val="20"/>
-      </w:rPr>
-      <w:fldChar w:fldCharType="begin"/>
-    </w:r>
-    <w:r>
-      <w:rPr>
-        <w:rFonts w:ascii="Berlin Sans FB" w:hAnsi="Berlin Sans FB"/>
-        <w:sz w:val="20"/>
-        <w:szCs w:val="20"/>
-      </w:rPr>
-      <w:instrText xml:space="preserve"> NUMPAGES </w:instrText>
-    </w:r>
-    <w:r>
-      <w:rPr>
-        <w:rFonts w:ascii="Berlin Sans FB" w:hAnsi="Berlin Sans FB"/>
-        <w:sz w:val="20"/>
-        <w:szCs w:val="20"/>
-      </w:rPr>
-      <w:fldChar w:fldCharType="separate"/>
-    </w:r>
-    <w:r>
-      <w:rPr>
-        <w:rFonts w:ascii="Berlin Sans FB" w:hAnsi="Berlin Sans FB"/>
-        <w:noProof/>
-        <w:sz w:val="20"/>
-        <w:szCs w:val="20"/>
-      </w:rPr>
-      <w:t>1</w:t>
-    </w:r>
-    <w:r>
-      <w:rPr>
-        <w:rFonts w:ascii="Berlin Sans FB" w:hAnsi="Berlin Sans FB"/>
-        <w:sz w:val="20"/>
-        <w:szCs w:val="20"/>
-      </w:rPr>
-      <w:fldChar w:fldCharType="end"/>
-    </w:r>
-  </w:p>
-</w:ftr>
 </file>
 
 <file path=word/footnotes.xml><?xml version="1.0" encoding="utf-8"?>
@@ -196,39 +89,125 @@
   <w:p>
     <w:pPr>
       <w:pStyle w:val="En-tte"/>
+    </w:pPr>
+    <w:r>
+      <w:rPr>
+        <w:noProof/>
+        <w:lang w:eastAsia="fr-FR"/>
+      </w:rPr>
+      <w:pict>
+        <v:shapetype id="_x0000_t75" coordsize="21600,21600" o:spt="75" o:preferrelative="t" path="m@4@5l@4@11@9@11@9@5xe" filled="f" stroked="f">
+          <v:stroke joinstyle="miter"/>
+          <v:formulas>
+            <v:f eqn="if lineDrawn pixelLineWidth 0"/>
+            <v:f eqn="sum @0 1 0"/>
+            <v:f eqn="sum 0 0 @1"/>
+            <v:f eqn="prod @2 1 2"/>
+            <v:f eqn="prod @3 21600 pixelWidth"/>
+            <v:f eqn="prod @3 21600 pixelHeight"/>
+            <v:f eqn="sum @0 0 1"/>
+            <v:f eqn="prod @6 1 2"/>
+            <v:f eqn="prod @7 21600 pixelWidth"/>
+            <v:f eqn="sum @8 21600 0"/>
+            <v:f eqn="prod @7 21600 pixelHeight"/>
+            <v:f eqn="sum @10 21600 0"/>
+          </v:formulas>
+          <v:path o:extrusionok="f" gradientshapeok="t" o:connecttype="rect"/>
+          <o:lock v:ext="edit" aspectratio="t"/>
+        </v:shapetype>
+        <v:shape id="WordPictureWatermark479029751" o:spid="_x0000_s2050" type="#_x0000_t75" style="position:absolute;margin-left:0;margin-top:0;width:699.65pt;height:394.75pt;z-index:-251657216;mso-position-horizontal:center;mso-position-horizontal-relative:margin;mso-position-vertical:center;mso-position-vertical-relative:margin" o:allowincell="f">
+          <v:imagedata r:id="rId1" o:title="fond" gain="19661f" blacklevel="22938f"/>
+        </v:shape>
+      </w:pict>
+    </w:r>
+  </w:p>
+</w:hdr>
+</file>
+
+<file path=word/header2.xml><?xml version="1.0" encoding="utf-8"?>
+<w:hdr xmlns:wpc="http://schemas.microsoft.com/office/word/2010/wordprocessingCanvas" xmlns:cx="http://schemas.microsoft.com/office/drawing/2014/chartex" xmlns:mc="http://schemas.openxmlformats.org/markup-compatibility/2006" xmlns:o="urn:schemas-microsoft-com:office:office" xmlns:r="http://schemas.openxmlformats.org/officeDocument/2006/relationships" xmlns:m="http://schemas.openxmlformats.org/officeDocument/2006/math" xmlns:v="urn:schemas-microsoft-com:vml" xmlns:wp14="http://schemas.microsoft.com/office/word/2010/wordprocessingDrawing" xmlns:wp="http://schemas.openxmlformats.org/drawingml/2006/wordprocessingDrawing" xmlns:w10="urn:schemas-microsoft-com:office:word" xmlns:w="http://schemas.openxmlformats.org/wordprocessingml/2006/main" xmlns:w14="http://schemas.microsoft.com/office/word/2010/wordml" xmlns:w15="http://schemas.microsoft.com/office/word/2012/wordml" xmlns:w16se="http://schemas.microsoft.com/office/word/2015/wordml/symex" xmlns:wpg="http://schemas.microsoft.com/office/word/2010/wordprocessingGroup" xmlns:wpi="http://schemas.microsoft.com/office/word/2010/wordprocessingInk" xmlns:wne="http://schemas.microsoft.com/office/word/2006/wordml" xmlns:wps="http://schemas.microsoft.com/office/word/2010/wordprocessingShape" mc:Ignorable="w14 w15 w16se wp14">
+  <w:p>
+    <w:pPr>
+      <w:pStyle w:val="En-tte"/>
       <w:pBdr>
         <w:bottom w:val="single" w:sz="12" w:space="1" w:color="auto"/>
       </w:pBdr>
       <w:tabs>
         <w:tab w:val="clear" w:pos="4536"/>
+        <w:tab w:val="right" w:pos="13892"/>
       </w:tabs>
       <w:rPr>
-        <w:rFonts w:ascii="Candara" w:hAnsi="Candara"/>
+        <w:rFonts w:ascii="Mistral" w:hAnsi="Mistral"/>
         <w:i/>
+        <w:sz w:val="32"/>
       </w:rPr>
     </w:pPr>
     <w:r>
       <w:rPr>
-        <w:rFonts w:ascii="Candara" w:hAnsi="Candara"/>
+        <w:rFonts w:ascii="Mistral" w:hAnsi="Mistral"/>
         <w:b/>
-        <w:sz w:val="30"/>
+        <w:noProof/>
+        <w:sz w:val="52"/>
+        <w:szCs w:val="30"/>
+        <w:lang w:eastAsia="fr-FR"/>
+      </w:rPr>
+      <w:pict>
+        <v:shapetype id="_x0000_t75" coordsize="21600,21600" o:spt="75" o:preferrelative="t" path="m@4@5l@4@11@9@11@9@5xe" filled="f" stroked="f">
+          <v:stroke joinstyle="miter"/>
+          <v:formulas>
+            <v:f eqn="if lineDrawn pixelLineWidth 0"/>
+            <v:f eqn="sum @0 1 0"/>
+            <v:f eqn="sum 0 0 @1"/>
+            <v:f eqn="prod @2 1 2"/>
+            <v:f eqn="prod @3 21600 pixelWidth"/>
+            <v:f eqn="prod @3 21600 pixelHeight"/>
+            <v:f eqn="sum @0 0 1"/>
+            <v:f eqn="prod @6 1 2"/>
+            <v:f eqn="prod @7 21600 pixelWidth"/>
+            <v:f eqn="sum @8 21600 0"/>
+            <v:f eqn="prod @7 21600 pixelHeight"/>
+            <v:f eqn="sum @10 21600 0"/>
+          </v:formulas>
+          <v:path o:extrusionok="f" gradientshapeok="t" o:connecttype="rect"/>
+          <o:lock v:ext="edit" aspectratio="t"/>
+        </v:shapetype>
+        <v:shape id="WordPictureWatermark479029752" o:spid="_x0000_s2051" type="#_x0000_t75" style="position:absolute;margin-left:0;margin-top:0;width:839.15pt;height:599.1pt;z-index:-251656192;mso-position-horizontal:center;mso-position-horizontal-relative:margin;mso-position-vertical:center;mso-position-vertical-relative:margin" o:allowincell="f">
+          <v:imagedata r:id="rId1" o:title="fond" gain="19661f" blacklevel="22938f"/>
+        </v:shape>
+      </w:pict>
+    </w:r>
+    <w:r>
+      <w:rPr>
+        <w:rFonts w:ascii="Mistral" w:hAnsi="Mistral"/>
+        <w:b/>
+        <w:sz w:val="52"/>
         <w:szCs w:val="30"/>
       </w:rPr>
       <w:t>ARBORESCENCE DE NAVIGATION</w:t>
     </w:r>
     <w:r>
       <w:rPr>
-        <w:rFonts w:ascii="Candara" w:hAnsi="Candara"/>
+        <w:rFonts w:ascii="Mistral" w:hAnsi="Mistral"/>
         <w:b/>
-        <w:sz w:val="30"/>
+        <w:sz w:val="40"/>
         <w:szCs w:val="30"/>
       </w:rPr>
       <w:tab/>
     </w:r>
     <w:r>
       <w:rPr>
-        <w:rFonts w:ascii="Candara" w:hAnsi="Candara"/>
+        <w:rFonts w:ascii="Mistral" w:hAnsi="Mistral"/>
+        <w:b/>
+        <w:sz w:val="40"/>
+        <w:szCs w:val="30"/>
+      </w:rPr>
+      <w:tab/>
+    </w:r>
+    <w:r>
+      <w:rPr>
+        <w:rFonts w:ascii="Mistral" w:hAnsi="Mistral"/>
         <w:i/>
+        <w:sz w:val="32"/>
       </w:rPr>
       <w:t>PROJET FIL ROUGE</w:t>
     </w:r>
@@ -236,7 +215,51 @@
   <w:p>
     <w:pPr>
       <w:pStyle w:val="En-tte"/>
+      <w:rPr>
+        <w:rFonts w:ascii="Mistral" w:hAnsi="Mistral"/>
+        <w:sz w:val="10"/>
+      </w:rPr>
     </w:pPr>
+  </w:p>
+</w:hdr>
+</file>
+
+<file path=word/header3.xml><?xml version="1.0" encoding="utf-8"?>
+<w:hdr xmlns:wpc="http://schemas.microsoft.com/office/word/2010/wordprocessingCanvas" xmlns:cx="http://schemas.microsoft.com/office/drawing/2014/chartex" xmlns:mc="http://schemas.openxmlformats.org/markup-compatibility/2006" xmlns:o="urn:schemas-microsoft-com:office:office" xmlns:r="http://schemas.openxmlformats.org/officeDocument/2006/relationships" xmlns:m="http://schemas.openxmlformats.org/officeDocument/2006/math" xmlns:v="urn:schemas-microsoft-com:vml" xmlns:wp14="http://schemas.microsoft.com/office/word/2010/wordprocessingDrawing" xmlns:wp="http://schemas.openxmlformats.org/drawingml/2006/wordprocessingDrawing" xmlns:w10="urn:schemas-microsoft-com:office:word" xmlns:w="http://schemas.openxmlformats.org/wordprocessingml/2006/main" xmlns:w14="http://schemas.microsoft.com/office/word/2010/wordml" xmlns:w15="http://schemas.microsoft.com/office/word/2012/wordml" xmlns:w16se="http://schemas.microsoft.com/office/word/2015/wordml/symex" xmlns:wpg="http://schemas.microsoft.com/office/word/2010/wordprocessingGroup" xmlns:wpi="http://schemas.microsoft.com/office/word/2010/wordprocessingInk" xmlns:wne="http://schemas.microsoft.com/office/word/2006/wordml" xmlns:wps="http://schemas.microsoft.com/office/word/2010/wordprocessingShape" mc:Ignorable="w14 w15 w16se wp14">
+  <w:p>
+    <w:pPr>
+      <w:pStyle w:val="En-tte"/>
+    </w:pPr>
+    <w:r>
+      <w:rPr>
+        <w:noProof/>
+        <w:lang w:eastAsia="fr-FR"/>
+      </w:rPr>
+      <w:pict>
+        <v:shapetype id="_x0000_t75" coordsize="21600,21600" o:spt="75" o:preferrelative="t" path="m@4@5l@4@11@9@11@9@5xe" filled="f" stroked="f">
+          <v:stroke joinstyle="miter"/>
+          <v:formulas>
+            <v:f eqn="if lineDrawn pixelLineWidth 0"/>
+            <v:f eqn="sum @0 1 0"/>
+            <v:f eqn="sum 0 0 @1"/>
+            <v:f eqn="prod @2 1 2"/>
+            <v:f eqn="prod @3 21600 pixelWidth"/>
+            <v:f eqn="prod @3 21600 pixelHeight"/>
+            <v:f eqn="sum @0 0 1"/>
+            <v:f eqn="prod @6 1 2"/>
+            <v:f eqn="prod @7 21600 pixelWidth"/>
+            <v:f eqn="sum @8 21600 0"/>
+            <v:f eqn="prod @7 21600 pixelHeight"/>
+            <v:f eqn="sum @10 21600 0"/>
+          </v:formulas>
+          <v:path o:extrusionok="f" gradientshapeok="t" o:connecttype="rect"/>
+          <o:lock v:ext="edit" aspectratio="t"/>
+        </v:shapetype>
+        <v:shape id="WordPictureWatermark479029750" o:spid="_x0000_s2049" type="#_x0000_t75" style="position:absolute;margin-left:0;margin-top:0;width:699.65pt;height:394.75pt;z-index:-251658240;mso-position-horizontal:center;mso-position-horizontal-relative:margin;mso-position-vertical:center;mso-position-vertical-relative:margin" o:allowincell="f">
+          <v:imagedata r:id="rId1" o:title="fond" gain="19661f" blacklevel="22938f"/>
+        </v:shape>
+      </w:pict>
+    </w:r>
   </w:p>
 </w:hdr>
 </file>
@@ -649,6 +672,119 @@
     </w:lvl>
   </w:abstractNum>
   <w:abstractNum w:abstractNumId="4" w15:restartNumberingAfterBreak="0">
+    <w:nsid w:val="21056C74"/>
+    <w:multiLevelType w:val="hybridMultilevel"/>
+    <w:tmpl w:val="BBAC2C52"/>
+    <w:lvl w:ilvl="0" w:tplc="040C0001">
+      <w:start w:val="1"/>
+      <w:numFmt w:val="bullet"/>
+      <w:lvlText w:val=""/>
+      <w:lvlJc w:val="left"/>
+      <w:pPr>
+        <w:ind w:left="360" w:hanging="360"/>
+      </w:pPr>
+      <w:rPr>
+        <w:rFonts w:ascii="Symbol" w:hAnsi="Symbol" w:hint="default"/>
+      </w:rPr>
+    </w:lvl>
+    <w:lvl w:ilvl="1" w:tplc="040C0003" w:tentative="1">
+      <w:start w:val="1"/>
+      <w:numFmt w:val="bullet"/>
+      <w:lvlText w:val="o"/>
+      <w:lvlJc w:val="left"/>
+      <w:pPr>
+        <w:ind w:left="1080" w:hanging="360"/>
+      </w:pPr>
+      <w:rPr>
+        <w:rFonts w:ascii="Courier New" w:hAnsi="Courier New" w:cs="Courier New" w:hint="default"/>
+      </w:rPr>
+    </w:lvl>
+    <w:lvl w:ilvl="2" w:tplc="040C0005" w:tentative="1">
+      <w:start w:val="1"/>
+      <w:numFmt w:val="bullet"/>
+      <w:lvlText w:val=""/>
+      <w:lvlJc w:val="left"/>
+      <w:pPr>
+        <w:ind w:left="1800" w:hanging="360"/>
+      </w:pPr>
+      <w:rPr>
+        <w:rFonts w:ascii="Wingdings" w:hAnsi="Wingdings" w:hint="default"/>
+      </w:rPr>
+    </w:lvl>
+    <w:lvl w:ilvl="3" w:tplc="040C0001" w:tentative="1">
+      <w:start w:val="1"/>
+      <w:numFmt w:val="bullet"/>
+      <w:lvlText w:val=""/>
+      <w:lvlJc w:val="left"/>
+      <w:pPr>
+        <w:ind w:left="2520" w:hanging="360"/>
+      </w:pPr>
+      <w:rPr>
+        <w:rFonts w:ascii="Symbol" w:hAnsi="Symbol" w:hint="default"/>
+      </w:rPr>
+    </w:lvl>
+    <w:lvl w:ilvl="4" w:tplc="040C0003" w:tentative="1">
+      <w:start w:val="1"/>
+      <w:numFmt w:val="bullet"/>
+      <w:lvlText w:val="o"/>
+      <w:lvlJc w:val="left"/>
+      <w:pPr>
+        <w:ind w:left="3240" w:hanging="360"/>
+      </w:pPr>
+      <w:rPr>
+        <w:rFonts w:ascii="Courier New" w:hAnsi="Courier New" w:cs="Courier New" w:hint="default"/>
+      </w:rPr>
+    </w:lvl>
+    <w:lvl w:ilvl="5" w:tplc="040C0005" w:tentative="1">
+      <w:start w:val="1"/>
+      <w:numFmt w:val="bullet"/>
+      <w:lvlText w:val=""/>
+      <w:lvlJc w:val="left"/>
+      <w:pPr>
+        <w:ind w:left="3960" w:hanging="360"/>
+      </w:pPr>
+      <w:rPr>
+        <w:rFonts w:ascii="Wingdings" w:hAnsi="Wingdings" w:hint="default"/>
+      </w:rPr>
+    </w:lvl>
+    <w:lvl w:ilvl="6" w:tplc="040C0001" w:tentative="1">
+      <w:start w:val="1"/>
+      <w:numFmt w:val="bullet"/>
+      <w:lvlText w:val=""/>
+      <w:lvlJc w:val="left"/>
+      <w:pPr>
+        <w:ind w:left="4680" w:hanging="360"/>
+      </w:pPr>
+      <w:rPr>
+        <w:rFonts w:ascii="Symbol" w:hAnsi="Symbol" w:hint="default"/>
+      </w:rPr>
+    </w:lvl>
+    <w:lvl w:ilvl="7" w:tplc="040C0003" w:tentative="1">
+      <w:start w:val="1"/>
+      <w:numFmt w:val="bullet"/>
+      <w:lvlText w:val="o"/>
+      <w:lvlJc w:val="left"/>
+      <w:pPr>
+        <w:ind w:left="5400" w:hanging="360"/>
+      </w:pPr>
+      <w:rPr>
+        <w:rFonts w:ascii="Courier New" w:hAnsi="Courier New" w:cs="Courier New" w:hint="default"/>
+      </w:rPr>
+    </w:lvl>
+    <w:lvl w:ilvl="8" w:tplc="040C0005" w:tentative="1">
+      <w:start w:val="1"/>
+      <w:numFmt w:val="bullet"/>
+      <w:lvlText w:val=""/>
+      <w:lvlJc w:val="left"/>
+      <w:pPr>
+        <w:ind w:left="6120" w:hanging="360"/>
+      </w:pPr>
+      <w:rPr>
+        <w:rFonts w:ascii="Wingdings" w:hAnsi="Wingdings" w:hint="default"/>
+      </w:rPr>
+    </w:lvl>
+  </w:abstractNum>
+  <w:abstractNum w:abstractNumId="5" w15:restartNumberingAfterBreak="0">
     <w:nsid w:val="333E0F54"/>
     <w:multiLevelType w:val="hybridMultilevel"/>
     <w:tmpl w:val="6F326D02"/>
@@ -761,7 +897,7 @@
       </w:rPr>
     </w:lvl>
   </w:abstractNum>
-  <w:abstractNum w:abstractNumId="5" w15:restartNumberingAfterBreak="0">
+  <w:abstractNum w:abstractNumId="6" w15:restartNumberingAfterBreak="0">
     <w:nsid w:val="397B5D36"/>
     <w:multiLevelType w:val="hybridMultilevel"/>
     <w:tmpl w:val="2FA65030"/>
@@ -874,7 +1010,7 @@
       </w:rPr>
     </w:lvl>
   </w:abstractNum>
-  <w:abstractNum w:abstractNumId="6" w15:restartNumberingAfterBreak="0">
+  <w:abstractNum w:abstractNumId="7" w15:restartNumberingAfterBreak="0">
     <w:nsid w:val="3A396E01"/>
     <w:multiLevelType w:val="hybridMultilevel"/>
     <w:tmpl w:val="E60E52DA"/>
@@ -987,7 +1123,7 @@
       </w:rPr>
     </w:lvl>
   </w:abstractNum>
-  <w:abstractNum w:abstractNumId="7" w15:restartNumberingAfterBreak="0">
+  <w:abstractNum w:abstractNumId="8" w15:restartNumberingAfterBreak="0">
     <w:nsid w:val="42724D62"/>
     <w:multiLevelType w:val="hybridMultilevel"/>
     <w:tmpl w:val="055CEA36"/>
@@ -1073,7 +1209,7 @@
       </w:pPr>
     </w:lvl>
   </w:abstractNum>
-  <w:abstractNum w:abstractNumId="8" w15:restartNumberingAfterBreak="0">
+  <w:abstractNum w:abstractNumId="9" w15:restartNumberingAfterBreak="0">
     <w:nsid w:val="46267598"/>
     <w:multiLevelType w:val="hybridMultilevel"/>
     <w:tmpl w:val="22242F88"/>
@@ -1159,7 +1295,7 @@
       </w:pPr>
     </w:lvl>
   </w:abstractNum>
-  <w:abstractNum w:abstractNumId="9" w15:restartNumberingAfterBreak="0">
+  <w:abstractNum w:abstractNumId="10" w15:restartNumberingAfterBreak="0">
     <w:nsid w:val="4F95568F"/>
     <w:multiLevelType w:val="hybridMultilevel"/>
     <w:tmpl w:val="FE4AF03C"/>
@@ -1272,7 +1408,7 @@
       </w:rPr>
     </w:lvl>
   </w:abstractNum>
-  <w:abstractNum w:abstractNumId="10" w15:restartNumberingAfterBreak="0">
+  <w:abstractNum w:abstractNumId="11" w15:restartNumberingAfterBreak="0">
     <w:nsid w:val="5577089D"/>
     <w:multiLevelType w:val="multilevel"/>
     <w:tmpl w:val="2272C780"/>
@@ -1421,7 +1557,7 @@
       </w:rPr>
     </w:lvl>
   </w:abstractNum>
-  <w:abstractNum w:abstractNumId="11" w15:restartNumberingAfterBreak="0">
+  <w:abstractNum w:abstractNumId="12" w15:restartNumberingAfterBreak="0">
     <w:nsid w:val="6C8A4AB4"/>
     <w:multiLevelType w:val="multilevel"/>
     <w:tmpl w:val="1EA6327C"/>
@@ -1570,7 +1706,120 @@
       </w:rPr>
     </w:lvl>
   </w:abstractNum>
-  <w:abstractNum w:abstractNumId="12" w15:restartNumberingAfterBreak="0">
+  <w:abstractNum w:abstractNumId="13" w15:restartNumberingAfterBreak="0">
+    <w:nsid w:val="71D431BF"/>
+    <w:multiLevelType w:val="hybridMultilevel"/>
+    <w:tmpl w:val="6AC68826"/>
+    <w:lvl w:ilvl="0" w:tplc="040C000D">
+      <w:start w:val="1"/>
+      <w:numFmt w:val="bullet"/>
+      <w:lvlText w:val=""/>
+      <w:lvlJc w:val="left"/>
+      <w:pPr>
+        <w:ind w:left="360" w:hanging="360"/>
+      </w:pPr>
+      <w:rPr>
+        <w:rFonts w:ascii="Wingdings" w:hAnsi="Wingdings" w:hint="default"/>
+      </w:rPr>
+    </w:lvl>
+    <w:lvl w:ilvl="1" w:tplc="040C0003" w:tentative="1">
+      <w:start w:val="1"/>
+      <w:numFmt w:val="bullet"/>
+      <w:lvlText w:val="o"/>
+      <w:lvlJc w:val="left"/>
+      <w:pPr>
+        <w:ind w:left="1080" w:hanging="360"/>
+      </w:pPr>
+      <w:rPr>
+        <w:rFonts w:ascii="Courier New" w:hAnsi="Courier New" w:cs="Courier New" w:hint="default"/>
+      </w:rPr>
+    </w:lvl>
+    <w:lvl w:ilvl="2" w:tplc="040C0005" w:tentative="1">
+      <w:start w:val="1"/>
+      <w:numFmt w:val="bullet"/>
+      <w:lvlText w:val=""/>
+      <w:lvlJc w:val="left"/>
+      <w:pPr>
+        <w:ind w:left="1800" w:hanging="360"/>
+      </w:pPr>
+      <w:rPr>
+        <w:rFonts w:ascii="Wingdings" w:hAnsi="Wingdings" w:hint="default"/>
+      </w:rPr>
+    </w:lvl>
+    <w:lvl w:ilvl="3" w:tplc="040C0001" w:tentative="1">
+      <w:start w:val="1"/>
+      <w:numFmt w:val="bullet"/>
+      <w:lvlText w:val=""/>
+      <w:lvlJc w:val="left"/>
+      <w:pPr>
+        <w:ind w:left="2520" w:hanging="360"/>
+      </w:pPr>
+      <w:rPr>
+        <w:rFonts w:ascii="Symbol" w:hAnsi="Symbol" w:hint="default"/>
+      </w:rPr>
+    </w:lvl>
+    <w:lvl w:ilvl="4" w:tplc="040C0003" w:tentative="1">
+      <w:start w:val="1"/>
+      <w:numFmt w:val="bullet"/>
+      <w:lvlText w:val="o"/>
+      <w:lvlJc w:val="left"/>
+      <w:pPr>
+        <w:ind w:left="3240" w:hanging="360"/>
+      </w:pPr>
+      <w:rPr>
+        <w:rFonts w:ascii="Courier New" w:hAnsi="Courier New" w:cs="Courier New" w:hint="default"/>
+      </w:rPr>
+    </w:lvl>
+    <w:lvl w:ilvl="5" w:tplc="040C0005" w:tentative="1">
+      <w:start w:val="1"/>
+      <w:numFmt w:val="bullet"/>
+      <w:lvlText w:val=""/>
+      <w:lvlJc w:val="left"/>
+      <w:pPr>
+        <w:ind w:left="3960" w:hanging="360"/>
+      </w:pPr>
+      <w:rPr>
+        <w:rFonts w:ascii="Wingdings" w:hAnsi="Wingdings" w:hint="default"/>
+      </w:rPr>
+    </w:lvl>
+    <w:lvl w:ilvl="6" w:tplc="040C0001" w:tentative="1">
+      <w:start w:val="1"/>
+      <w:numFmt w:val="bullet"/>
+      <w:lvlText w:val=""/>
+      <w:lvlJc w:val="left"/>
+      <w:pPr>
+        <w:ind w:left="4680" w:hanging="360"/>
+      </w:pPr>
+      <w:rPr>
+        <w:rFonts w:ascii="Symbol" w:hAnsi="Symbol" w:hint="default"/>
+      </w:rPr>
+    </w:lvl>
+    <w:lvl w:ilvl="7" w:tplc="040C0003" w:tentative="1">
+      <w:start w:val="1"/>
+      <w:numFmt w:val="bullet"/>
+      <w:lvlText w:val="o"/>
+      <w:lvlJc w:val="left"/>
+      <w:pPr>
+        <w:ind w:left="5400" w:hanging="360"/>
+      </w:pPr>
+      <w:rPr>
+        <w:rFonts w:ascii="Courier New" w:hAnsi="Courier New" w:cs="Courier New" w:hint="default"/>
+      </w:rPr>
+    </w:lvl>
+    <w:lvl w:ilvl="8" w:tplc="040C0005" w:tentative="1">
+      <w:start w:val="1"/>
+      <w:numFmt w:val="bullet"/>
+      <w:lvlText w:val=""/>
+      <w:lvlJc w:val="left"/>
+      <w:pPr>
+        <w:ind w:left="6120" w:hanging="360"/>
+      </w:pPr>
+      <w:rPr>
+        <w:rFonts w:ascii="Wingdings" w:hAnsi="Wingdings" w:hint="default"/>
+      </w:rPr>
+    </w:lvl>
+  </w:abstractNum>
+  <w:abstractNum w:abstractNumId="14" w15:restartNumberingAfterBreak="0">
     <w:nsid w:val="72B54E09"/>
     <w:multiLevelType w:val="hybridMultilevel"/>
     <w:tmpl w:val="BB4CFDE8"/>
@@ -1656,7 +1905,7 @@
       </w:pPr>
     </w:lvl>
   </w:abstractNum>
-  <w:abstractNum w:abstractNumId="13" w15:restartNumberingAfterBreak="0">
+  <w:abstractNum w:abstractNumId="15" w15:restartNumberingAfterBreak="0">
     <w:nsid w:val="7F1F1AF7"/>
     <w:multiLevelType w:val="multilevel"/>
     <w:tmpl w:val="3A62350A"/>
@@ -1809,43 +2058,49 @@
     <w:abstractNumId w:val="0"/>
   </w:num>
   <w:num w:numId="2">
-    <w:abstractNumId w:val="12"/>
+    <w:abstractNumId w:val="14"/>
   </w:num>
   <w:num w:numId="3">
-    <w:abstractNumId w:val="4"/>
+    <w:abstractNumId w:val="5"/>
   </w:num>
   <w:num w:numId="4">
+    <w:abstractNumId w:val="7"/>
+  </w:num>
+  <w:num w:numId="5">
+    <w:abstractNumId w:val="10"/>
+  </w:num>
+  <w:num w:numId="6">
+    <w:abstractNumId w:val="9"/>
+  </w:num>
+  <w:num w:numId="7">
+    <w:abstractNumId w:val="8"/>
+  </w:num>
+  <w:num w:numId="8">
     <w:abstractNumId w:val="6"/>
   </w:num>
-  <w:num w:numId="5">
-    <w:abstractNumId w:val="9"/>
-  </w:num>
-  <w:num w:numId="6">
-    <w:abstractNumId w:val="8"/>
-  </w:num>
-  <w:num w:numId="7">
-    <w:abstractNumId w:val="7"/>
-  </w:num>
-  <w:num w:numId="8">
-    <w:abstractNumId w:val="5"/>
-  </w:num>
   <w:num w:numId="9">
-    <w:abstractNumId w:val="13"/>
+    <w:abstractNumId w:val="15"/>
   </w:num>
   <w:num w:numId="10">
     <w:abstractNumId w:val="1"/>
   </w:num>
   <w:num w:numId="11">
-    <w:abstractNumId w:val="11"/>
+    <w:abstractNumId w:val="12"/>
   </w:num>
   <w:num w:numId="12">
     <w:abstractNumId w:val="3"/>
   </w:num>
   <w:num w:numId="13">
-    <w:abstractNumId w:val="10"/>
+    <w:abstractNumId w:val="11"/>
   </w:num>
   <w:num w:numId="14">
     <w:abstractNumId w:val="2"/>
+  </w:num>
+  <w:num w:numId="15">
+    <w:abstractNumId w:val="4"/>
+  </w:num>
+  <w:num w:numId="16">
+    <w:abstractNumId w:val="13"/>
   </w:num>
   <w:numIdMacAtCleanup w:val="8"/>
 </w:numbering>
@@ -2252,7 +2507,7 @@
     <w:link w:val="Titre1Car"/>
     <w:uiPriority w:val="9"/>
     <w:qFormat/>
-    <w:rsid w:val="00567E4E"/>
+    <w:rsid w:val="00AF751A"/>
     <w:pPr>
       <w:keepNext/>
       <w:keepLines/>
@@ -2261,11 +2516,11 @@
       <w:outlineLvl w:val="0"/>
     </w:pPr>
     <w:rPr>
-      <w:rFonts w:ascii="Candara" w:eastAsiaTheme="majorEastAsia" w:hAnsi="Candara" w:cstheme="majorBidi"/>
+      <w:rFonts w:ascii="Mistral" w:eastAsiaTheme="majorEastAsia" w:hAnsi="Mistral" w:cstheme="majorBidi"/>
       <w:b/>
       <w:caps/>
       <w:color w:val="2E74B5" w:themeColor="accent1" w:themeShade="BF"/>
-      <w:sz w:val="32"/>
+      <w:sz w:val="56"/>
       <w:szCs w:val="32"/>
     </w:rPr>
   </w:style>
@@ -2277,7 +2532,7 @@
     <w:uiPriority w:val="9"/>
     <w:unhideWhenUsed/>
     <w:qFormat/>
-    <w:rsid w:val="00290385"/>
+    <w:rsid w:val="00925FF1"/>
     <w:pPr>
       <w:keepNext/>
       <w:keepLines/>
@@ -2286,10 +2541,10 @@
       <w:outlineLvl w:val="1"/>
     </w:pPr>
     <w:rPr>
-      <w:rFonts w:ascii="Candara" w:eastAsiaTheme="majorEastAsia" w:hAnsi="Candara" w:cstheme="majorBidi"/>
+      <w:rFonts w:ascii="Mistral" w:eastAsiaTheme="majorEastAsia" w:hAnsi="Mistral" w:cstheme="majorBidi"/>
       <w:b/>
       <w:color w:val="2E74B5" w:themeColor="accent1" w:themeShade="BF"/>
-      <w:sz w:val="20"/>
+      <w:sz w:val="36"/>
       <w:szCs w:val="26"/>
       <w:u w:val="single"/>
     </w:rPr>
@@ -2386,13 +2641,13 @@
     <w:basedOn w:val="Policepardfaut"/>
     <w:link w:val="Titre1"/>
     <w:uiPriority w:val="9"/>
-    <w:rsid w:val="00567E4E"/>
+    <w:rsid w:val="00AF751A"/>
     <w:rPr>
-      <w:rFonts w:ascii="Candara" w:eastAsiaTheme="majorEastAsia" w:hAnsi="Candara" w:cstheme="majorBidi"/>
+      <w:rFonts w:ascii="Mistral" w:eastAsiaTheme="majorEastAsia" w:hAnsi="Mistral" w:cstheme="majorBidi"/>
       <w:b/>
       <w:caps/>
       <w:color w:val="2E74B5" w:themeColor="accent1" w:themeShade="BF"/>
-      <w:sz w:val="32"/>
+      <w:sz w:val="56"/>
       <w:szCs w:val="32"/>
     </w:rPr>
   </w:style>
@@ -2566,12 +2821,12 @@
     <w:basedOn w:val="Policepardfaut"/>
     <w:link w:val="Titre2"/>
     <w:uiPriority w:val="9"/>
-    <w:rsid w:val="00290385"/>
+    <w:rsid w:val="00925FF1"/>
     <w:rPr>
-      <w:rFonts w:ascii="Candara" w:eastAsiaTheme="majorEastAsia" w:hAnsi="Candara" w:cstheme="majorBidi"/>
+      <w:rFonts w:ascii="Mistral" w:eastAsiaTheme="majorEastAsia" w:hAnsi="Mistral" w:cstheme="majorBidi"/>
       <w:b/>
       <w:color w:val="2E74B5" w:themeColor="accent1" w:themeShade="BF"/>
-      <w:sz w:val="20"/>
+      <w:sz w:val="36"/>
       <w:szCs w:val="26"/>
       <w:u w:val="single"/>
     </w:rPr>
@@ -2985,7 +3240,7 @@
 </file>
 
 <file path=customXml/itemProps1.xml><?xml version="1.0" encoding="utf-8"?>
-<ds:datastoreItem xmlns:ds="http://schemas.openxmlformats.org/officeDocument/2006/customXml" ds:itemID="{5B226F2A-E44B-4D6E-844B-0D8D0D96F1A6}">
+<ds:datastoreItem xmlns:ds="http://schemas.openxmlformats.org/officeDocument/2006/customXml" ds:itemID="{5E75B111-E393-4D73-84A7-E0F489EFE7BC}">
   <ds:schemaRefs>
     <ds:schemaRef ds:uri="http://schemas.openxmlformats.org/officeDocument/2006/bibliography"/>
   </ds:schemaRefs>

</xml_diff>